<commit_message>
Increase CPU speed to 15 MHz and fix terminology to include physical implementations
</commit_message>
<xml_diff>
--- a/Specification/Editable source documents/Spec part 1 - The Vircon32 System.docx
+++ b/Specification/Editable source documents/Spec part 1 - The Vircon32 System.docx
@@ -338,7 +338,7 @@
           <w:rFonts w:ascii="Bookman Old Style" w:hAnsi="Bookman Old Style"/>
           <w:lang w:val="en-US"/>
         </w:rPr>
-        <w:t>2</w:t>
+        <w:t>3</w:t>
       </w:r>
       <w:r>
         <w:rPr>
@@ -352,7 +352,7 @@
           <w:rFonts w:ascii="Bookman Old Style" w:hAnsi="Bookman Old Style"/>
           <w:lang w:val="en-US"/>
         </w:rPr>
-        <w:t>4</w:t>
+        <w:t>1</w:t>
       </w:r>
       <w:r>
         <w:rPr>
@@ -366,7 +366,7 @@
           <w:rFonts w:ascii="Bookman Old Style" w:hAnsi="Bookman Old Style"/>
           <w:lang w:val="en-US"/>
         </w:rPr>
-        <w:t>10</w:t>
+        <w:t>08</w:t>
       </w:r>
       <w:r>
         <w:rPr>
@@ -742,7 +742,21 @@
           <w:rFonts w:ascii="Bookman Old Style" w:hAnsi="Bookman Old Style"/>
           <w:lang w:val="en-US"/>
         </w:rPr>
-        <w:t xml:space="preserve"> emulators.</w:t>
+        <w:t xml:space="preserve"> </w:t>
+      </w:r>
+      <w:r>
+        <w:rPr>
+          <w:rFonts w:ascii="Bookman Old Style" w:hAnsi="Bookman Old Style"/>
+          <w:lang w:val="en-US"/>
+        </w:rPr>
+        <w:t>implementations</w:t>
+      </w:r>
+      <w:r>
+        <w:rPr>
+          <w:rFonts w:ascii="Bookman Old Style" w:hAnsi="Bookman Old Style"/>
+          <w:lang w:val="en-US"/>
+        </w:rPr>
+        <w:t>.</w:t>
       </w:r>
     </w:p>
     <w:p>
@@ -1800,14 +1814,49 @@
           <w:rFonts w:ascii="Bookman Old Style" w:hAnsi="Bookman Old Style"/>
           <w:lang w:val="en-US"/>
         </w:rPr>
-        <w:t xml:space="preserve"> not intended to be created physically. Instead Vircon32 is </w:t>
-      </w:r>
-      <w:r>
-        <w:rPr>
-          <w:rFonts w:ascii="Bookman Old Style" w:hAnsi="Bookman Old Style"/>
-          <w:lang w:val="en-US"/>
-        </w:rPr>
-        <w:t xml:space="preserve">meant to be </w:t>
+        <w:t xml:space="preserve"> </w:t>
+      </w:r>
+      <w:r>
+        <w:rPr>
+          <w:rFonts w:ascii="Bookman Old Style" w:hAnsi="Bookman Old Style"/>
+          <w:lang w:val="en-US"/>
+        </w:rPr>
+        <w:t>that could</w:t>
+      </w:r>
+      <w:r>
+        <w:rPr>
+          <w:rFonts w:ascii="Bookman Old Style" w:hAnsi="Bookman Old Style"/>
+          <w:lang w:val="en-US"/>
+        </w:rPr>
+        <w:t xml:space="preserve"> </w:t>
+      </w:r>
+      <w:r>
+        <w:rPr>
+          <w:rFonts w:ascii="Bookman Old Style" w:hAnsi="Bookman Old Style"/>
+          <w:lang w:val="en-US"/>
+        </w:rPr>
+        <w:t xml:space="preserve">either be created </w:t>
+      </w:r>
+      <w:r>
+        <w:rPr>
+          <w:rFonts w:ascii="Bookman Old Style" w:hAnsi="Bookman Old Style"/>
+          <w:lang w:val="en-US"/>
+        </w:rPr>
+        <w:t>physically</w:t>
+      </w:r>
+      <w:r>
+        <w:rPr>
+          <w:rFonts w:ascii="Bookman Old Style" w:hAnsi="Bookman Old Style"/>
+          <w:lang w:val="en-US"/>
+        </w:rPr>
+        <w:t xml:space="preserve"> or </w:t>
+      </w:r>
+      <w:r>
+        <w:rPr>
+          <w:rFonts w:ascii="Bookman Old Style" w:hAnsi="Bookman Old Style"/>
+          <w:lang w:val="en-US"/>
+        </w:rPr>
+        <w:t xml:space="preserve">be </w:t>
       </w:r>
       <w:r>
         <w:rPr>
@@ -1876,7 +1925,7 @@
           <w:rFonts w:ascii="Bookman Old Style" w:hAnsi="Bookman Old Style"/>
           <w:lang w:val="en-US"/>
         </w:rPr>
-        <w:t>. So in essence this specification and the Vircon32 emulator</w:t>
+        <w:t>. So in essence this specification and the emulator</w:t>
       </w:r>
       <w:r>
         <w:rPr>
@@ -1884,6 +1933,13 @@
           <w:lang w:val="en-US"/>
         </w:rPr>
         <w:t>s</w:t>
+      </w:r>
+      <w:r>
+        <w:rPr>
+          <w:rFonts w:ascii="Bookman Old Style" w:hAnsi="Bookman Old Style"/>
+          <w:lang w:val="en-US"/>
+        </w:rPr>
+        <w:t>/hardware that implement it</w:t>
       </w:r>
       <w:r>
         <w:rPr>
@@ -3352,34 +3408,76 @@
           <w:rFonts w:ascii="Bookman Old Style" w:hAnsi="Bookman Old Style"/>
           <w:lang w:val="en-US"/>
         </w:rPr>
-        <w:t>standard covers the whole gaming system, and not just the console. Elements such as the screen or gamepads also influence the gaming experience, and need to be modeled so that emulators can take into account their features and behavior.</w:t>
-      </w:r>
-    </w:p>
-    <w:p>
-      <w:pPr>
-        <w:spacing w:after="0"/>
-        <w:jc w:val="both"/>
-        <w:rPr>
-          <w:rFonts w:ascii="Bookman Old Style" w:hAnsi="Bookman Old Style"/>
-          <w:lang w:val="en-US"/>
-        </w:rPr>
-      </w:pPr>
-    </w:p>
-    <w:p>
-      <w:pPr>
-        <w:spacing w:after="0"/>
-        <w:jc w:val="both"/>
-        <w:rPr>
-          <w:rFonts w:ascii="Bookman Old Style" w:hAnsi="Bookman Old Style"/>
-          <w:lang w:val="en-US"/>
-        </w:rPr>
-      </w:pPr>
-      <w:r>
-        <w:rPr>
-          <w:rFonts w:ascii="Bookman Old Style" w:hAnsi="Bookman Old Style"/>
-          <w:lang w:val="en-US"/>
-        </w:rPr>
-        <w:t>Modeling the key features of external elements in addition to the console itself makes the system better defined. For users, this results in a more consistent gaming experience across all compliant Vircon32 implementations. For emulator developers, this extra information helps clear any doubts about how the console should interact with the devices connected to it.</w:t>
+        <w:t xml:space="preserve">standard covers the whole gaming system, and not just the console. Elements such as the screen or gamepads also influence the gaming experience, and need to be modeled so that </w:t>
+      </w:r>
+      <w:r>
+        <w:rPr>
+          <w:rFonts w:ascii="Bookman Old Style" w:hAnsi="Bookman Old Style"/>
+          <w:lang w:val="en-US"/>
+        </w:rPr>
+        <w:t>implementations</w:t>
+      </w:r>
+      <w:r>
+        <w:rPr>
+          <w:rFonts w:ascii="Bookman Old Style" w:hAnsi="Bookman Old Style"/>
+          <w:lang w:val="en-US"/>
+        </w:rPr>
+        <w:t xml:space="preserve"> can take into account their features and behavior.</w:t>
+      </w:r>
+    </w:p>
+    <w:p>
+      <w:pPr>
+        <w:spacing w:after="0"/>
+        <w:jc w:val="both"/>
+        <w:rPr>
+          <w:rFonts w:ascii="Bookman Old Style" w:hAnsi="Bookman Old Style"/>
+          <w:lang w:val="en-US"/>
+        </w:rPr>
+      </w:pPr>
+    </w:p>
+    <w:p>
+      <w:pPr>
+        <w:spacing w:after="0"/>
+        <w:jc w:val="both"/>
+        <w:rPr>
+          <w:rFonts w:ascii="Bookman Old Style" w:hAnsi="Bookman Old Style"/>
+          <w:lang w:val="en-US"/>
+        </w:rPr>
+      </w:pPr>
+      <w:r>
+        <w:rPr>
+          <w:rFonts w:ascii="Bookman Old Style" w:hAnsi="Bookman Old Style"/>
+          <w:lang w:val="en-US"/>
+        </w:rPr>
+        <w:t xml:space="preserve">Modeling the key features of external elements in addition to the console itself makes the system better defined. For users, this results in a more consistent gaming experience across all compliant Vircon32 </w:t>
+      </w:r>
+      <w:r>
+        <w:rPr>
+          <w:rFonts w:ascii="Bookman Old Style" w:hAnsi="Bookman Old Style"/>
+          <w:lang w:val="en-US"/>
+        </w:rPr>
+        <w:t>systems</w:t>
+      </w:r>
+      <w:r>
+        <w:rPr>
+          <w:rFonts w:ascii="Bookman Old Style" w:hAnsi="Bookman Old Style"/>
+          <w:lang w:val="en-US"/>
+        </w:rPr>
+        <w:t xml:space="preserve">. For </w:t>
+      </w:r>
+      <w:r>
+        <w:rPr>
+          <w:rFonts w:ascii="Bookman Old Style" w:hAnsi="Bookman Old Style"/>
+          <w:lang w:val="en-US"/>
+        </w:rPr>
+        <w:t>implementations creators</w:t>
+      </w:r>
+      <w:r>
+        <w:rPr>
+          <w:rFonts w:ascii="Bookman Old Style" w:hAnsi="Bookman Old Style"/>
+          <w:lang w:val="en-US"/>
+        </w:rPr>
+        <w:t>, this extra information helps clear any doubts about how the console should interact with the devices connected to it.</w:t>
       </w:r>
     </w:p>
     <w:p>
@@ -5256,7 +5354,7 @@
           <w:rPr>
             <w:noProof/>
           </w:rPr>
-          <w:t>8</w:t>
+          <w:t>3</w:t>
         </w:r>
         <w:r>
           <w:rPr>
@@ -7840,7 +7938,7 @@
 </file>
 
 <file path=customXml/itemProps1.xml><?xml version="1.0" encoding="utf-8"?>
-<ds:datastoreItem xmlns:ds="http://schemas.openxmlformats.org/officeDocument/2006/customXml" ds:itemID="{15A62DF5-4DBC-4207-9717-A84E4E1F9C3D}">
+<ds:datastoreItem xmlns:ds="http://schemas.openxmlformats.org/officeDocument/2006/customXml" ds:itemID="{E847E41A-3FCD-4E95-BA21-DC9304BF7192}">
   <ds:schemaRefs>
     <ds:schemaRef ds:uri="http://schemas.openxmlformats.org/officeDocument/2006/bibliography"/>
   </ds:schemaRefs>

</xml_diff>